<commit_message>
a new pb added
</commit_message>
<xml_diff>
--- a/Anca Gusetoiu/laborator3/laborator3.docx
+++ b/Anca Gusetoiu/laborator3/laborator3.docx
@@ -187,168 +187,7 @@
     <w:p>
       <w:pPr>
         <w:pStyle w:val="ListParagraph"/>
-        <w:numPr>
-          <w:ilvl w:val="0"/>
-          <w:numId w:val="1"/>
-        </w:numPr>
-      </w:pPr>
-      <w:proofErr w:type="spellStart"/>
-      <w:r>
-        <w:t>Adaugati</w:t>
-      </w:r>
-      <w:proofErr w:type="spellEnd"/>
-      <w:r>
-        <w:t xml:space="preserve"> </w:t>
-      </w:r>
-      <w:proofErr w:type="gramStart"/>
-      <w:r>
-        <w:t>un</w:t>
-      </w:r>
-      <w:proofErr w:type="gramEnd"/>
-      <w:r>
-        <w:t xml:space="preserve"> table care </w:t>
-      </w:r>
-      <w:proofErr w:type="spellStart"/>
-      <w:r>
-        <w:t>sa</w:t>
-      </w:r>
-      <w:proofErr w:type="spellEnd"/>
-      <w:r>
-        <w:t xml:space="preserve"> </w:t>
-      </w:r>
-      <w:proofErr w:type="spellStart"/>
-      <w:r>
-        <w:t>contina</w:t>
-      </w:r>
-      <w:proofErr w:type="spellEnd"/>
-      <w:r>
-        <w:t xml:space="preserve"> </w:t>
-      </w:r>
-      <w:proofErr w:type="spellStart"/>
-      <w:r>
-        <w:t>experienta</w:t>
-      </w:r>
-      <w:proofErr w:type="spellEnd"/>
-      <w:r>
-        <w:t xml:space="preserve"> </w:t>
-      </w:r>
-      <w:proofErr w:type="spellStart"/>
-      <w:r>
-        <w:t>voastra</w:t>
-      </w:r>
-      <w:proofErr w:type="spellEnd"/>
-      <w:r>
-        <w:t xml:space="preserve"> </w:t>
-      </w:r>
-      <w:proofErr w:type="spellStart"/>
-      <w:r>
-        <w:t>profesionala</w:t>
-      </w:r>
-      <w:proofErr w:type="spellEnd"/>
-      <w:r>
-        <w:t xml:space="preserve">. </w:t>
-      </w:r>
-      <w:proofErr w:type="spellStart"/>
-      <w:r>
-        <w:t>Adaugati</w:t>
-      </w:r>
-      <w:proofErr w:type="spellEnd"/>
-      <w:r>
-        <w:t xml:space="preserve"> </w:t>
-      </w:r>
-      <w:proofErr w:type="spellStart"/>
-      <w:r>
-        <w:t>css</w:t>
-      </w:r>
-      <w:proofErr w:type="spellEnd"/>
-      <w:r>
-        <w:t xml:space="preserve"> </w:t>
-      </w:r>
-      <w:proofErr w:type="spellStart"/>
-      <w:r>
-        <w:t>astfel</w:t>
-      </w:r>
-      <w:proofErr w:type="spellEnd"/>
-      <w:r>
-        <w:t xml:space="preserve"> </w:t>
-      </w:r>
-      <w:proofErr w:type="spellStart"/>
-      <w:r>
-        <w:t>incat</w:t>
-      </w:r>
-      <w:proofErr w:type="spellEnd"/>
-      <w:r>
-        <w:t xml:space="preserve"> </w:t>
-      </w:r>
-      <w:proofErr w:type="spellStart"/>
-      <w:r>
-        <w:t>randurile</w:t>
-      </w:r>
-      <w:proofErr w:type="spellEnd"/>
-      <w:r>
-        <w:t xml:space="preserve"> pare </w:t>
-      </w:r>
-      <w:proofErr w:type="spellStart"/>
-      <w:proofErr w:type="gramStart"/>
-      <w:r>
-        <w:t>sa</w:t>
-      </w:r>
-      <w:proofErr w:type="spellEnd"/>
-      <w:proofErr w:type="gramEnd"/>
-      <w:r>
-        <w:t xml:space="preserve"> </w:t>
-      </w:r>
-      <w:proofErr w:type="spellStart"/>
-      <w:r>
-        <w:t>aiba</w:t>
-      </w:r>
-      <w:proofErr w:type="spellEnd"/>
-      <w:r>
-        <w:t xml:space="preserve"> </w:t>
-      </w:r>
-      <w:proofErr w:type="spellStart"/>
-      <w:r>
-        <w:t>culoarea</w:t>
-      </w:r>
-      <w:proofErr w:type="spellEnd"/>
-      <w:r>
-        <w:t xml:space="preserve"> </w:t>
-      </w:r>
-      <w:proofErr w:type="spellStart"/>
-      <w:r>
-        <w:t>gri</w:t>
-      </w:r>
-      <w:proofErr w:type="spellEnd"/>
-      <w:r>
-        <w:t xml:space="preserve"> </w:t>
-      </w:r>
-      <w:proofErr w:type="spellStart"/>
-      <w:r>
-        <w:t>si</w:t>
-      </w:r>
-      <w:proofErr w:type="spellEnd"/>
-      <w:r>
-        <w:t xml:space="preserve"> </w:t>
-      </w:r>
-      <w:proofErr w:type="spellStart"/>
-      <w:r>
-        <w:t>randurile</w:t>
-      </w:r>
-      <w:proofErr w:type="spellEnd"/>
-      <w:r>
-        <w:t xml:space="preserve"> </w:t>
-      </w:r>
-      <w:proofErr w:type="spellStart"/>
-      <w:r>
-        <w:t>impare</w:t>
-      </w:r>
-      <w:proofErr w:type="spellEnd"/>
-      <w:r>
-        <w:t xml:space="preserve"> alb.</w:t>
-      </w:r>
-      <w:r>
-        <w:t xml:space="preserve"> </w:t>
-      </w:r>
+      </w:pPr>
     </w:p>
     <w:p>
       <w:pPr>
@@ -360,15 +199,63 @@
       </w:pPr>
       <w:proofErr w:type="spellStart"/>
       <w:r>
-        <w:t>Definiti</w:t>
-      </w:r>
-      <w:proofErr w:type="spellEnd"/>
-      <w:r>
-        <w:t xml:space="preserve"> </w:t>
-      </w:r>
-      <w:proofErr w:type="spellStart"/>
-      <w:r>
-        <w:t>stil</w:t>
+        <w:t>Adaugati</w:t>
+      </w:r>
+      <w:proofErr w:type="spellEnd"/>
+      <w:r>
+        <w:t xml:space="preserve"> </w:t>
+      </w:r>
+      <w:proofErr w:type="gramStart"/>
+      <w:r>
+        <w:t>un</w:t>
+      </w:r>
+      <w:proofErr w:type="gramEnd"/>
+      <w:r>
+        <w:t xml:space="preserve"> table care </w:t>
+      </w:r>
+      <w:proofErr w:type="spellStart"/>
+      <w:r>
+        <w:t>sa</w:t>
+      </w:r>
+      <w:proofErr w:type="spellEnd"/>
+      <w:r>
+        <w:t xml:space="preserve"> </w:t>
+      </w:r>
+      <w:proofErr w:type="spellStart"/>
+      <w:r>
+        <w:t>contina</w:t>
+      </w:r>
+      <w:proofErr w:type="spellEnd"/>
+      <w:r>
+        <w:t xml:space="preserve"> </w:t>
+      </w:r>
+      <w:proofErr w:type="spellStart"/>
+      <w:r>
+        <w:t>experienta</w:t>
+      </w:r>
+      <w:proofErr w:type="spellEnd"/>
+      <w:r>
+        <w:t xml:space="preserve"> </w:t>
+      </w:r>
+      <w:proofErr w:type="spellStart"/>
+      <w:r>
+        <w:t>voastra</w:t>
+      </w:r>
+      <w:proofErr w:type="spellEnd"/>
+      <w:r>
+        <w:t xml:space="preserve"> </w:t>
+      </w:r>
+      <w:proofErr w:type="spellStart"/>
+      <w:r>
+        <w:t>profesionala</w:t>
+      </w:r>
+      <w:proofErr w:type="spellEnd"/>
+      <w:r>
+        <w:t xml:space="preserve">. </w:t>
+      </w:r>
+      <w:proofErr w:type="spellStart"/>
+      <w:r>
+        <w:t>Adaugati</w:t>
       </w:r>
       <w:proofErr w:type="spellEnd"/>
       <w:r>
@@ -396,36 +283,20 @@
       </w:r>
       <w:proofErr w:type="spellEnd"/>
       <w:r>
-        <w:t xml:space="preserve"> la mouse over </w:t>
-      </w:r>
-      <w:proofErr w:type="spellStart"/>
-      <w:r>
-        <w:t>pe</w:t>
-      </w:r>
-      <w:proofErr w:type="spellEnd"/>
-      <w:r>
-        <w:t xml:space="preserve"> </w:t>
-      </w:r>
-      <w:proofErr w:type="spellStart"/>
-      <w:r>
-        <w:t>imaginea</w:t>
-      </w:r>
-      <w:proofErr w:type="spellEnd"/>
-      <w:r>
-        <w:t xml:space="preserve"> de </w:t>
+        <w:t xml:space="preserve"> </w:t>
+      </w:r>
+      <w:proofErr w:type="spellStart"/>
+      <w:r>
+        <w:t>randurile</w:t>
+      </w:r>
+      <w:proofErr w:type="spellEnd"/>
+      <w:r>
+        <w:t xml:space="preserve"> pare </w:t>
       </w:r>
       <w:proofErr w:type="spellStart"/>
       <w:proofErr w:type="gramStart"/>
       <w:r>
-        <w:t>profil</w:t>
-      </w:r>
-      <w:proofErr w:type="spellEnd"/>
-      <w:r>
-        <w:t xml:space="preserve">  </w:t>
-      </w:r>
-      <w:proofErr w:type="spellStart"/>
-      <w:r>
-        <w:t>aceasta</w:t>
+        <w:t>sa</w:t>
       </w:r>
       <w:proofErr w:type="spellEnd"/>
       <w:proofErr w:type="gramEnd"/>
@@ -434,23 +305,60 @@
       </w:r>
       <w:proofErr w:type="spellStart"/>
       <w:r>
-        <w:t>sa</w:t>
-      </w:r>
-      <w:proofErr w:type="spellEnd"/>
-      <w:r>
-        <w:t xml:space="preserve"> se </w:t>
-      </w:r>
-      <w:proofErr w:type="spellStart"/>
-      <w:r>
-        <w:t>roteasca</w:t>
-      </w:r>
-      <w:proofErr w:type="spellEnd"/>
-      <w:r>
-        <w:t>.</w:t>
-      </w:r>
-      <w:r>
-        <w:t xml:space="preserve"> </w:t>
-      </w:r>
+        <w:t>aiba</w:t>
+      </w:r>
+      <w:proofErr w:type="spellEnd"/>
+      <w:r>
+        <w:t xml:space="preserve"> </w:t>
+      </w:r>
+      <w:proofErr w:type="spellStart"/>
+      <w:r>
+        <w:t>culoarea</w:t>
+      </w:r>
+      <w:proofErr w:type="spellEnd"/>
+      <w:r>
+        <w:t xml:space="preserve"> </w:t>
+      </w:r>
+      <w:proofErr w:type="spellStart"/>
+      <w:r>
+        <w:t>gri</w:t>
+      </w:r>
+      <w:proofErr w:type="spellEnd"/>
+      <w:r>
+        <w:t xml:space="preserve"> </w:t>
+      </w:r>
+      <w:proofErr w:type="spellStart"/>
+      <w:r>
+        <w:t>si</w:t>
+      </w:r>
+      <w:proofErr w:type="spellEnd"/>
+      <w:r>
+        <w:t xml:space="preserve"> </w:t>
+      </w:r>
+      <w:proofErr w:type="spellStart"/>
+      <w:r>
+        <w:t>randurile</w:t>
+      </w:r>
+      <w:proofErr w:type="spellEnd"/>
+      <w:r>
+        <w:t xml:space="preserve"> </w:t>
+      </w:r>
+      <w:proofErr w:type="spellStart"/>
+      <w:r>
+        <w:t>impare</w:t>
+      </w:r>
+      <w:proofErr w:type="spellEnd"/>
+      <w:r>
+        <w:t xml:space="preserve"> alb.</w:t>
+      </w:r>
+      <w:r>
+        <w:t xml:space="preserve"> </w:t>
+      </w:r>
+    </w:p>
+    <w:p>
+      <w:pPr>
+        <w:pStyle w:val="ListParagraph"/>
+      </w:pPr>
     </w:p>
     <w:p>
       <w:pPr>
@@ -498,119 +406,73 @@
       </w:r>
       <w:proofErr w:type="spellEnd"/>
       <w:r>
-        <w:t xml:space="preserve"> la </w:t>
-      </w:r>
-      <w:proofErr w:type="spellStart"/>
-      <w:r>
-        <w:t>incarcarea</w:t>
-      </w:r>
-      <w:proofErr w:type="spellEnd"/>
-      <w:r>
-        <w:t xml:space="preserve"> </w:t>
-      </w:r>
-      <w:proofErr w:type="spellStart"/>
-      <w:r>
-        <w:t>paginii</w:t>
-      </w:r>
-      <w:proofErr w:type="spellEnd"/>
-      <w:r>
-        <w:t xml:space="preserve"> </w:t>
-      </w:r>
-      <w:proofErr w:type="spellStart"/>
-      <w:r>
-        <w:t>toate</w:t>
-      </w:r>
-      <w:proofErr w:type="spellEnd"/>
-      <w:r>
-        <w:t xml:space="preserve"> </w:t>
-      </w:r>
-      <w:proofErr w:type="spellStart"/>
-      <w:r>
-        <w:t>elementele</w:t>
-      </w:r>
-      <w:proofErr w:type="spellEnd"/>
-      <w:r>
-        <w:t xml:space="preserve"> de tip div </w:t>
+        <w:t xml:space="preserve"> la mouse over </w:t>
+      </w:r>
+      <w:proofErr w:type="spellStart"/>
+      <w:r>
+        <w:t>pe</w:t>
+      </w:r>
+      <w:proofErr w:type="spellEnd"/>
+      <w:r>
+        <w:t xml:space="preserve"> </w:t>
+      </w:r>
+      <w:proofErr w:type="spellStart"/>
+      <w:r>
+        <w:t>imaginea</w:t>
+      </w:r>
+      <w:proofErr w:type="spellEnd"/>
+      <w:r>
+        <w:t xml:space="preserve"> de </w:t>
       </w:r>
       <w:proofErr w:type="spellStart"/>
       <w:proofErr w:type="gramStart"/>
       <w:r>
+        <w:t>profil</w:t>
+      </w:r>
+      <w:proofErr w:type="spellEnd"/>
+      <w:r>
+        <w:t xml:space="preserve">  </w:t>
+      </w:r>
+      <w:proofErr w:type="spellStart"/>
+      <w:r>
+        <w:t>aceasta</w:t>
+      </w:r>
+      <w:proofErr w:type="spellEnd"/>
+      <w:proofErr w:type="gramEnd"/>
+      <w:r>
+        <w:t xml:space="preserve"> </w:t>
+      </w:r>
+      <w:proofErr w:type="spellStart"/>
+      <w:r>
         <w:t>sa</w:t>
       </w:r>
       <w:proofErr w:type="spellEnd"/>
-      <w:proofErr w:type="gramEnd"/>
-      <w:r>
-        <w:t xml:space="preserve"> </w:t>
-      </w:r>
-      <w:proofErr w:type="spellStart"/>
-      <w:r>
-        <w:t>aiba</w:t>
-      </w:r>
-      <w:proofErr w:type="spellEnd"/>
-      <w:r>
-        <w:t xml:space="preserve"> o </w:t>
-      </w:r>
-      <w:proofErr w:type="spellStart"/>
-      <w:r>
-        <w:t>anumita</w:t>
-      </w:r>
-      <w:proofErr w:type="spellEnd"/>
-      <w:r>
-        <w:t xml:space="preserve"> </w:t>
-      </w:r>
-      <w:proofErr w:type="spellStart"/>
-      <w:r>
-        <w:t>culoare</w:t>
-      </w:r>
-      <w:proofErr w:type="spellEnd"/>
-      <w:r>
-        <w:t xml:space="preserve"> </w:t>
-      </w:r>
-      <w:proofErr w:type="spellStart"/>
-      <w:r>
-        <w:t>si</w:t>
-      </w:r>
-      <w:proofErr w:type="spellEnd"/>
-      <w:r>
-        <w:t xml:space="preserve"> </w:t>
-      </w:r>
-      <w:proofErr w:type="spellStart"/>
-      <w:r>
-        <w:t>sa</w:t>
-      </w:r>
-      <w:proofErr w:type="spellEnd"/>
-      <w:r>
-        <w:t xml:space="preserve"> </w:t>
-      </w:r>
-      <w:proofErr w:type="spellStart"/>
-      <w:r>
-        <w:t>faca</w:t>
-      </w:r>
-      <w:proofErr w:type="spellEnd"/>
-      <w:r>
-        <w:t xml:space="preserve"> </w:t>
-      </w:r>
-      <w:proofErr w:type="spellStart"/>
-      <w:r>
-        <w:t>tranzitia</w:t>
-      </w:r>
-      <w:proofErr w:type="spellEnd"/>
-      <w:r>
-        <w:t xml:space="preserve"> </w:t>
-      </w:r>
-      <w:proofErr w:type="spellStart"/>
-      <w:r>
-        <w:t>catre</w:t>
-      </w:r>
-      <w:proofErr w:type="spellEnd"/>
-      <w:r>
-        <w:t xml:space="preserve"> o </w:t>
-      </w:r>
-      <w:proofErr w:type="spellStart"/>
-      <w:r>
-        <w:t>alta.</w:t>
-      </w:r>
-      <w:proofErr w:type="spellEnd"/>
+      <w:r>
+        <w:t xml:space="preserve"> se </w:t>
+      </w:r>
+      <w:proofErr w:type="spellStart"/>
+      <w:r>
+        <w:t>roteasca</w:t>
+      </w:r>
+      <w:proofErr w:type="spellEnd"/>
+      <w:r>
+        <w:t>.</w:t>
+      </w:r>
+      <w:r>
+        <w:t xml:space="preserve"> </w:t>
+      </w:r>
+    </w:p>
+    <w:p>
+      <w:pPr>
+        <w:pStyle w:val="ListParagraph"/>
+      </w:pPr>
+    </w:p>
+    <w:p>
+      <w:pPr>
+        <w:pStyle w:val="ListParagraph"/>
+      </w:pPr>
+      <w:bookmarkStart w:id="0" w:name="_GoBack"/>
+      <w:bookmarkEnd w:id="0"/>
     </w:p>
     <w:p>
       <w:pPr>
@@ -620,15 +482,186 @@
           <w:numId w:val="1"/>
         </w:numPr>
       </w:pPr>
-      <w:bookmarkStart w:id="0" w:name="_GoBack"/>
-      <w:bookmarkEnd w:id="0"/>
+      <w:proofErr w:type="spellStart"/>
+      <w:r>
+        <w:t>Definiti</w:t>
+      </w:r>
+      <w:proofErr w:type="spellEnd"/>
+      <w:r>
+        <w:t xml:space="preserve"> </w:t>
+      </w:r>
+      <w:proofErr w:type="spellStart"/>
+      <w:r>
+        <w:t>stil</w:t>
+      </w:r>
+      <w:proofErr w:type="spellEnd"/>
+      <w:r>
+        <w:t xml:space="preserve"> </w:t>
+      </w:r>
+      <w:proofErr w:type="spellStart"/>
+      <w:r>
+        <w:t>css</w:t>
+      </w:r>
+      <w:proofErr w:type="spellEnd"/>
+      <w:r>
+        <w:t xml:space="preserve"> </w:t>
+      </w:r>
+      <w:proofErr w:type="spellStart"/>
+      <w:r>
+        <w:t>astfel</w:t>
+      </w:r>
+      <w:proofErr w:type="spellEnd"/>
+      <w:r>
+        <w:t xml:space="preserve"> </w:t>
+      </w:r>
+      <w:proofErr w:type="spellStart"/>
+      <w:r>
+        <w:t>incat</w:t>
+      </w:r>
+      <w:proofErr w:type="spellEnd"/>
+      <w:r>
+        <w:t xml:space="preserve"> la </w:t>
+      </w:r>
+      <w:proofErr w:type="spellStart"/>
+      <w:r>
+        <w:t>incarcarea</w:t>
+      </w:r>
+      <w:proofErr w:type="spellEnd"/>
+      <w:r>
+        <w:t xml:space="preserve"> </w:t>
+      </w:r>
+      <w:proofErr w:type="spellStart"/>
+      <w:r>
+        <w:t>paginii</w:t>
+      </w:r>
+      <w:proofErr w:type="spellEnd"/>
+      <w:r>
+        <w:t xml:space="preserve"> </w:t>
+      </w:r>
+      <w:proofErr w:type="spellStart"/>
+      <w:r>
+        <w:t>toate</w:t>
+      </w:r>
+      <w:proofErr w:type="spellEnd"/>
+      <w:r>
+        <w:t xml:space="preserve"> </w:t>
+      </w:r>
+      <w:proofErr w:type="spellStart"/>
+      <w:r>
+        <w:t>elementele</w:t>
+      </w:r>
+      <w:proofErr w:type="spellEnd"/>
+      <w:r>
+        <w:t xml:space="preserve"> de tip div </w:t>
+      </w:r>
+      <w:proofErr w:type="spellStart"/>
+      <w:proofErr w:type="gramStart"/>
+      <w:r>
+        <w:t>sa</w:t>
+      </w:r>
+      <w:proofErr w:type="spellEnd"/>
+      <w:proofErr w:type="gramEnd"/>
+      <w:r>
+        <w:t xml:space="preserve"> </w:t>
+      </w:r>
+      <w:proofErr w:type="spellStart"/>
+      <w:r>
+        <w:t>aiba</w:t>
+      </w:r>
+      <w:proofErr w:type="spellEnd"/>
+      <w:r>
+        <w:t xml:space="preserve"> o </w:t>
+      </w:r>
+      <w:proofErr w:type="spellStart"/>
+      <w:r>
+        <w:t>anumita</w:t>
+      </w:r>
+      <w:proofErr w:type="spellEnd"/>
+      <w:r>
+        <w:t xml:space="preserve"> </w:t>
+      </w:r>
+      <w:proofErr w:type="spellStart"/>
+      <w:r>
+        <w:t>culoare</w:t>
+      </w:r>
+      <w:proofErr w:type="spellEnd"/>
+      <w:r>
+        <w:t xml:space="preserve"> </w:t>
+      </w:r>
+      <w:proofErr w:type="spellStart"/>
+      <w:r>
+        <w:t>si</w:t>
+      </w:r>
+      <w:proofErr w:type="spellEnd"/>
+      <w:r>
+        <w:t xml:space="preserve"> </w:t>
+      </w:r>
+      <w:proofErr w:type="spellStart"/>
+      <w:r>
+        <w:t>sa</w:t>
+      </w:r>
+      <w:proofErr w:type="spellEnd"/>
+      <w:r>
+        <w:t xml:space="preserve"> </w:t>
+      </w:r>
+      <w:proofErr w:type="spellStart"/>
+      <w:r>
+        <w:t>faca</w:t>
+      </w:r>
+      <w:proofErr w:type="spellEnd"/>
+      <w:r>
+        <w:t xml:space="preserve"> </w:t>
+      </w:r>
+      <w:proofErr w:type="spellStart"/>
+      <w:r>
+        <w:t>tranzitia</w:t>
+      </w:r>
+      <w:proofErr w:type="spellEnd"/>
+      <w:r>
+        <w:t xml:space="preserve"> </w:t>
+      </w:r>
+      <w:proofErr w:type="spellStart"/>
+      <w:r>
+        <w:t>catre</w:t>
+      </w:r>
+      <w:proofErr w:type="spellEnd"/>
+      <w:r>
+        <w:t xml:space="preserve"> o </w:t>
+      </w:r>
+      <w:proofErr w:type="spellStart"/>
+      <w:r>
+        <w:t>alta.</w:t>
+      </w:r>
+      <w:proofErr w:type="spellEnd"/>
+    </w:p>
+    <w:p>
+      <w:pPr>
+        <w:pStyle w:val="ListParagraph"/>
+      </w:pPr>
+    </w:p>
+    <w:p>
+      <w:pPr>
+        <w:pStyle w:val="ListParagraph"/>
+        <w:numPr>
+          <w:ilvl w:val="0"/>
+          <w:numId w:val="1"/>
+        </w:numPr>
+      </w:pPr>
       <w:proofErr w:type="spellStart"/>
       <w:r>
         <w:t>Creati</w:t>
       </w:r>
       <w:proofErr w:type="spellEnd"/>
       <w:r>
-        <w:t xml:space="preserve"> un </w:t>
+        <w:t xml:space="preserve"> </w:t>
+      </w:r>
+      <w:proofErr w:type="gramStart"/>
+      <w:r>
+        <w:t>un</w:t>
+      </w:r>
+      <w:proofErr w:type="gramEnd"/>
+      <w:r>
+        <w:t xml:space="preserve"> </w:t>
       </w:r>
       <w:proofErr w:type="spellStart"/>
       <w:r>
@@ -649,6 +682,123 @@
       <w:proofErr w:type="spellStart"/>
       <w:r>
         <w:t>css</w:t>
+      </w:r>
+      <w:proofErr w:type="spellEnd"/>
+      <w:r>
+        <w:t>.</w:t>
+      </w:r>
+    </w:p>
+    <w:p>
+      <w:pPr>
+        <w:pStyle w:val="ListParagraph"/>
+      </w:pPr>
+    </w:p>
+    <w:p>
+      <w:pPr>
+        <w:pStyle w:val="ListParagraph"/>
+      </w:pPr>
+    </w:p>
+    <w:p>
+      <w:pPr>
+        <w:pStyle w:val="ListParagraph"/>
+        <w:numPr>
+          <w:ilvl w:val="0"/>
+          <w:numId w:val="1"/>
+        </w:numPr>
+      </w:pPr>
+      <w:proofErr w:type="spellStart"/>
+      <w:r>
+        <w:t>Folosind</w:t>
+      </w:r>
+      <w:proofErr w:type="spellEnd"/>
+      <w:r>
+        <w:t xml:space="preserve"> @media </w:t>
+      </w:r>
+      <w:proofErr w:type="spellStart"/>
+      <w:r>
+        <w:t>definiti</w:t>
+      </w:r>
+      <w:proofErr w:type="spellEnd"/>
+      <w:r>
+        <w:t xml:space="preserve"> </w:t>
+      </w:r>
+      <w:proofErr w:type="spellStart"/>
+      <w:r>
+        <w:t>stil</w:t>
+      </w:r>
+      <w:proofErr w:type="spellEnd"/>
+      <w:r>
+        <w:t xml:space="preserve"> </w:t>
+      </w:r>
+      <w:proofErr w:type="spellStart"/>
+      <w:r>
+        <w:t>astfel</w:t>
+      </w:r>
+      <w:proofErr w:type="spellEnd"/>
+      <w:r>
+        <w:t xml:space="preserve"> </w:t>
+      </w:r>
+      <w:proofErr w:type="spellStart"/>
+      <w:r>
+        <w:t>incat</w:t>
+      </w:r>
+      <w:proofErr w:type="spellEnd"/>
+      <w:r>
+        <w:t xml:space="preserve"> </w:t>
+      </w:r>
+      <w:proofErr w:type="spellStart"/>
+      <w:r>
+        <w:t>meniul</w:t>
+      </w:r>
+      <w:proofErr w:type="spellEnd"/>
+      <w:r>
+        <w:t xml:space="preserve"> </w:t>
+      </w:r>
+      <w:proofErr w:type="spellStart"/>
+      <w:proofErr w:type="gramStart"/>
+      <w:r>
+        <w:t>sa</w:t>
+      </w:r>
+      <w:proofErr w:type="spellEnd"/>
+      <w:proofErr w:type="gramEnd"/>
+      <w:r>
+        <w:t xml:space="preserve"> fie </w:t>
+      </w:r>
+      <w:proofErr w:type="spellStart"/>
+      <w:r>
+        <w:t>orizontal</w:t>
+      </w:r>
+      <w:proofErr w:type="spellEnd"/>
+      <w:r>
+        <w:t xml:space="preserve"> </w:t>
+      </w:r>
+      <w:proofErr w:type="spellStart"/>
+      <w:r>
+        <w:t>sau</w:t>
+      </w:r>
+      <w:proofErr w:type="spellEnd"/>
+      <w:r>
+        <w:t xml:space="preserve"> vertical in </w:t>
+      </w:r>
+      <w:proofErr w:type="spellStart"/>
+      <w:r>
+        <w:t>functie</w:t>
+      </w:r>
+      <w:proofErr w:type="spellEnd"/>
+      <w:r>
+        <w:t xml:space="preserve"> de </w:t>
+      </w:r>
+      <w:proofErr w:type="spellStart"/>
+      <w:r>
+        <w:t>marimea</w:t>
+      </w:r>
+      <w:proofErr w:type="spellEnd"/>
+      <w:r>
+        <w:t xml:space="preserve"> </w:t>
+      </w:r>
+      <w:proofErr w:type="spellStart"/>
+      <w:r>
+        <w:t>ecranului</w:t>
       </w:r>
       <w:proofErr w:type="spellEnd"/>
       <w:r>

</xml_diff>